<commit_message>
Fixed errors and added more
Fixed errors with the switch setup and I have added additional things to the worksheet (prior to the switch) with more to still add.
</commit_message>
<xml_diff>
--- a/Spatial Audio in Game Design workshop document.docx
+++ b/Spatial Audio in Game Design workshop document.docx
@@ -3859,7 +3859,7 @@
           <w:lang w:val="en-US"/>
         </w:rPr>
         <w:drawing>
-          <wp:anchor distT="0" distB="0" distL="114300" distR="114300" simplePos="0" relativeHeight="251677696" behindDoc="1" locked="0" layoutInCell="1" allowOverlap="1" wp14:anchorId="0EF73724" wp14:editId="2F52823F">
+          <wp:anchor distT="0" distB="0" distL="114300" distR="114300" simplePos="0" relativeHeight="251677696" behindDoc="1" locked="0" layoutInCell="1" allowOverlap="1" wp14:anchorId="0EF73724" wp14:editId="590845B1">
             <wp:simplePos x="0" y="0"/>
             <wp:positionH relativeFrom="margin">
               <wp:align>right</wp:align>
@@ -4232,6 +4232,15 @@
         </w:rPr>
         <w:t xml:space="preserve"> launcher</w:t>
       </w:r>
+      <w:r>
+        <w:rPr>
+          <w:rFonts w:ascii="Calibri" w:hAnsi="Calibri" w:cs="Calibri"/>
+          <w:sz w:val="24"/>
+          <w:szCs w:val="24"/>
+          <w:lang w:val="en-US"/>
+        </w:rPr>
+        <w:t xml:space="preserve"> (you may have to browse the file explorer through the launcher to locate the project if it does not automatically detect it)</w:t>
+      </w:r>
     </w:p>
     <w:p>
       <w:pPr>
@@ -4442,25 +4451,6 @@
         </w:numPr>
         <w:rPr>
           <w:rFonts w:ascii="Calibri" w:hAnsi="Calibri" w:cs="Calibri"/>
-          <w:sz w:val="24"/>
-          <w:szCs w:val="24"/>
-          <w:lang w:val="en-US"/>
-        </w:rPr>
-      </w:pPr>
-      <w:r>
-        <w:rPr>
-          <w:rFonts w:ascii="Calibri" w:hAnsi="Calibri" w:cs="Calibri"/>
-          <w:sz w:val="24"/>
-          <w:szCs w:val="24"/>
-          <w:lang w:val="en-US"/>
-        </w:rPr>
-        <w:t>At the top of the scene window are play and pause buttons. Press the play button and have a run around the environment (W for forward, A for left, S for backward, D for right, Spacebar is jump and the mouse will move your view around)</w:t>
-      </w:r>
-    </w:p>
-    <w:p>
-      <w:pPr>
-        <w:rPr>
-          <w:rFonts w:ascii="Calibri" w:hAnsi="Calibri" w:cs="Calibri"/>
           <w:b/>
           <w:bCs/>
           <w:sz w:val="24"/>
@@ -4468,6 +4458,15 @@
           <w:lang w:val="en-US"/>
         </w:rPr>
       </w:pPr>
+      <w:r>
+        <w:rPr>
+          <w:rFonts w:ascii="Calibri" w:hAnsi="Calibri" w:cs="Calibri"/>
+          <w:sz w:val="24"/>
+          <w:szCs w:val="24"/>
+          <w:lang w:val="en-US"/>
+        </w:rPr>
+        <w:t>At the top of the scene window are play and pause buttons. Press the play button and have a run around the environment (W for forward, A for left, S for backward, D for right, Spacebar is jump and the mouse will move your view around)</w:t>
+      </w:r>
     </w:p>
     <w:p>
       <w:pPr>
@@ -6823,16 +6822,25 @@
           <w:szCs w:val="24"/>
           <w:lang w:val="en-US"/>
         </w:rPr>
-        <w:t xml:space="preserve">”. </w:t>
-      </w:r>
-      <w:r>
-        <w:rPr>
-          <w:rFonts w:ascii="Calibri" w:hAnsi="Calibri" w:cs="Calibri"/>
-          <w:sz w:val="24"/>
-          <w:szCs w:val="24"/>
-          <w:lang w:val="en-US"/>
-        </w:rPr>
-        <w:t xml:space="preserve">When this option is selected, audio will be louder at the front of the object and </w:t>
+        <w:t>”.</w:t>
+      </w:r>
+      <w:r>
+        <w:rPr>
+          <w:rFonts w:ascii="Calibri" w:hAnsi="Calibri" w:cs="Calibri"/>
+          <w:sz w:val="24"/>
+          <w:szCs w:val="24"/>
+          <w:lang w:val="en-US"/>
+        </w:rPr>
+        <w:t xml:space="preserve"> When we play </w:t>
+      </w:r>
+      <w:r>
+        <w:rPr>
+          <w:rFonts w:ascii="Calibri" w:hAnsi="Calibri" w:cs="Calibri"/>
+          <w:sz w:val="24"/>
+          <w:szCs w:val="24"/>
+          <w:lang w:val="en-US"/>
+        </w:rPr>
+        <w:t xml:space="preserve">audio with the 3D spatialization set to “Position” only, this is </w:t>
       </w:r>
       <w:r>
         <w:rPr>
@@ -6842,16 +6850,34 @@
           <w:lang w:val="en-US"/>
         </w:rPr>
         <w:lastRenderedPageBreak/>
-        <w:t>quieter</w:t>
-      </w:r>
-      <w:r>
-        <w:rPr>
-          <w:rFonts w:ascii="Calibri" w:hAnsi="Calibri" w:cs="Calibri"/>
-          <w:sz w:val="24"/>
-          <w:szCs w:val="24"/>
-          <w:lang w:val="en-US"/>
-        </w:rPr>
-        <w:t xml:space="preserve"> to the sides and back. In Unity, the front of the object is considered wherever the </w:t>
+        <w:t>actually playing in mono. By adding orientation, the audio is played in stereo instead. It can sometimes be difficult to determine</w:t>
+      </w:r>
+      <w:r>
+        <w:rPr>
+          <w:rFonts w:ascii="Calibri" w:hAnsi="Calibri" w:cs="Calibri"/>
+          <w:sz w:val="24"/>
+          <w:szCs w:val="24"/>
+          <w:lang w:val="en-US"/>
+        </w:rPr>
+        <w:t xml:space="preserve"> if this is occurring and will normally only be able to heard from the front of the object.</w:t>
+      </w:r>
+      <w:r>
+        <w:rPr>
+          <w:rFonts w:ascii="Calibri" w:hAnsi="Calibri" w:cs="Calibri"/>
+          <w:sz w:val="24"/>
+          <w:szCs w:val="24"/>
+          <w:lang w:val="en-US"/>
+        </w:rPr>
+        <w:t xml:space="preserve"> </w:t>
+      </w:r>
+      <w:r>
+        <w:rPr>
+          <w:rFonts w:ascii="Calibri" w:hAnsi="Calibri" w:cs="Calibri"/>
+          <w:sz w:val="24"/>
+          <w:szCs w:val="24"/>
+          <w:lang w:val="en-US"/>
+        </w:rPr>
+        <w:t xml:space="preserve">In Unity, the front of the object is considered wherever the </w:t>
       </w:r>
       <w:r>
         <w:rPr>
@@ -6862,6 +6888,885 @@
         </w:rPr>
         <w:t>blue arrow is pointing when the object is highlighted (Z-axis).</w:t>
       </w:r>
+    </w:p>
+    <w:p>
+      <w:pPr>
+        <w:rPr>
+          <w:rFonts w:ascii="Calibri" w:hAnsi="Calibri" w:cs="Calibri"/>
+          <w:sz w:val="24"/>
+          <w:szCs w:val="24"/>
+          <w:lang w:val="en-US"/>
+        </w:rPr>
+      </w:pPr>
+    </w:p>
+    <w:p>
+      <w:pPr>
+        <w:rPr>
+          <w:rFonts w:ascii="Calibri" w:hAnsi="Calibri" w:cs="Calibri"/>
+          <w:b/>
+          <w:bCs/>
+          <w:sz w:val="24"/>
+          <w:szCs w:val="24"/>
+          <w:lang w:val="en-US"/>
+        </w:rPr>
+      </w:pPr>
+      <w:r>
+        <w:rPr>
+          <w:rFonts w:ascii="Calibri" w:hAnsi="Calibri" w:cs="Calibri"/>
+          <w:b/>
+          <w:bCs/>
+          <w:sz w:val="24"/>
+          <w:szCs w:val="24"/>
+          <w:lang w:val="en-US"/>
+        </w:rPr>
+        <w:t>Cone Attenuation:</w:t>
+      </w:r>
+    </w:p>
+    <w:p>
+      <w:pPr>
+        <w:rPr>
+          <w:rFonts w:ascii="Calibri" w:hAnsi="Calibri" w:cs="Calibri"/>
+          <w:sz w:val="24"/>
+          <w:szCs w:val="24"/>
+          <w:lang w:val="en-US"/>
+        </w:rPr>
+      </w:pPr>
+      <w:r>
+        <w:rPr>
+          <w:rFonts w:ascii="Calibri" w:hAnsi="Calibri" w:cs="Calibri"/>
+          <w:sz w:val="24"/>
+          <w:szCs w:val="24"/>
+          <w:lang w:val="en-US"/>
+        </w:rPr>
+        <w:t xml:space="preserve">By adding </w:t>
+      </w:r>
+      <w:r>
+        <w:rPr>
+          <w:rFonts w:ascii="Calibri" w:hAnsi="Calibri" w:cs="Calibri"/>
+          <w:sz w:val="24"/>
+          <w:szCs w:val="24"/>
+          <w:lang w:val="en-US"/>
+        </w:rPr>
+        <w:t>attenuation</w:t>
+      </w:r>
+      <w:r>
+        <w:rPr>
+          <w:rFonts w:ascii="Calibri" w:hAnsi="Calibri" w:cs="Calibri"/>
+          <w:sz w:val="24"/>
+          <w:szCs w:val="24"/>
+          <w:lang w:val="en-US"/>
+        </w:rPr>
+        <w:t xml:space="preserve">, we can get an omnidirectional output of the audio from all directions, which will change volume based on </w:t>
+      </w:r>
+      <w:r>
+        <w:rPr>
+          <w:rFonts w:ascii="Calibri" w:hAnsi="Calibri" w:cs="Calibri"/>
+          <w:sz w:val="24"/>
+          <w:szCs w:val="24"/>
+          <w:lang w:val="en-US"/>
+        </w:rPr>
+        <w:t xml:space="preserve">the distance from the listener to the emitter. We can further effect this by </w:t>
+      </w:r>
+      <w:r>
+        <w:rPr>
+          <w:rFonts w:ascii="Calibri" w:hAnsi="Calibri" w:cs="Calibri"/>
+          <w:sz w:val="24"/>
+          <w:szCs w:val="24"/>
+          <w:lang w:val="en-US"/>
+        </w:rPr>
+        <w:t>altering the angles at which the audio plays an</w:t>
+      </w:r>
+      <w:r>
+        <w:rPr>
+          <w:rFonts w:ascii="Calibri" w:hAnsi="Calibri" w:cs="Calibri"/>
+          <w:sz w:val="24"/>
+          <w:szCs w:val="24"/>
+          <w:lang w:val="en-US"/>
+        </w:rPr>
+        <w:t xml:space="preserve">d </w:t>
+      </w:r>
+      <w:r>
+        <w:rPr>
+          <w:rFonts w:ascii="Calibri" w:hAnsi="Calibri" w:cs="Calibri"/>
+          <w:sz w:val="24"/>
+          <w:szCs w:val="24"/>
+          <w:lang w:val="en-US"/>
+        </w:rPr>
+        <w:t>.</w:t>
+      </w:r>
+    </w:p>
+    <w:p>
+      <w:pPr>
+        <w:pStyle w:val="ListParagraph"/>
+        <w:numPr>
+          <w:ilvl w:val="0"/>
+          <w:numId w:val="27"/>
+        </w:numPr>
+        <w:rPr>
+          <w:rFonts w:ascii="Calibri" w:hAnsi="Calibri" w:cs="Calibri"/>
+          <w:sz w:val="24"/>
+          <w:szCs w:val="24"/>
+          <w:lang w:val="en-US"/>
+        </w:rPr>
+      </w:pPr>
+      <w:r>
+        <w:rPr>
+          <w:rFonts w:ascii="Calibri" w:hAnsi="Calibri" w:cs="Calibri"/>
+          <w:sz w:val="24"/>
+          <w:szCs w:val="24"/>
+          <w:lang w:val="en-US"/>
+        </w:rPr>
+        <w:t xml:space="preserve">If we go back to </w:t>
+      </w:r>
+      <w:proofErr w:type="spellStart"/>
+      <w:r>
+        <w:rPr>
+          <w:rFonts w:ascii="Calibri" w:hAnsi="Calibri" w:cs="Calibri"/>
+          <w:sz w:val="24"/>
+          <w:szCs w:val="24"/>
+          <w:lang w:val="en-US"/>
+        </w:rPr>
+        <w:t>Wwise</w:t>
+      </w:r>
+      <w:proofErr w:type="spellEnd"/>
+      <w:r>
+        <w:rPr>
+          <w:rFonts w:ascii="Calibri" w:hAnsi="Calibri" w:cs="Calibri"/>
+          <w:sz w:val="24"/>
+          <w:szCs w:val="24"/>
+          <w:lang w:val="en-US"/>
+        </w:rPr>
+        <w:t xml:space="preserve"> and open up the attenuation </w:t>
+      </w:r>
+      <w:r>
+        <w:rPr>
+          <w:rFonts w:ascii="Calibri" w:hAnsi="Calibri" w:cs="Calibri"/>
+          <w:sz w:val="24"/>
+          <w:szCs w:val="24"/>
+          <w:lang w:val="en-US"/>
+        </w:rPr>
+        <w:t>window</w:t>
+      </w:r>
+      <w:r>
+        <w:rPr>
+          <w:rFonts w:ascii="Calibri" w:hAnsi="Calibri" w:cs="Calibri"/>
+          <w:sz w:val="24"/>
+          <w:szCs w:val="24"/>
+          <w:lang w:val="en-US"/>
+        </w:rPr>
+        <w:t xml:space="preserve"> of the audio we just added spatialization too, on the right hand side of the window is the option </w:t>
+      </w:r>
+      <w:r>
+        <w:rPr>
+          <w:rFonts w:ascii="Calibri" w:hAnsi="Calibri" w:cs="Calibri"/>
+          <w:sz w:val="24"/>
+          <w:szCs w:val="24"/>
+          <w:lang w:val="en-US"/>
+        </w:rPr>
+        <w:t>for “Cone Use” and</w:t>
+      </w:r>
+      <w:r>
+        <w:rPr>
+          <w:rFonts w:ascii="Calibri" w:hAnsi="Calibri" w:cs="Calibri"/>
+          <w:sz w:val="24"/>
+          <w:szCs w:val="24"/>
+          <w:lang w:val="en-US"/>
+        </w:rPr>
+        <w:t xml:space="preserve"> a cone preview (circular shape cut into different angles)</w:t>
+      </w:r>
+    </w:p>
+    <w:p>
+      <w:pPr>
+        <w:rPr>
+          <w:rFonts w:ascii="Calibri" w:hAnsi="Calibri" w:cs="Calibri"/>
+          <w:sz w:val="24"/>
+          <w:szCs w:val="24"/>
+          <w:lang w:val="en-US"/>
+        </w:rPr>
+      </w:pPr>
+      <w:r>
+        <w:rPr>
+          <w:rFonts w:ascii="Calibri" w:hAnsi="Calibri" w:cs="Calibri"/>
+          <w:noProof/>
+          <w:sz w:val="24"/>
+          <w:szCs w:val="24"/>
+          <w:lang w:val="en-US"/>
+        </w:rPr>
+        <w:drawing>
+          <wp:anchor distT="0" distB="0" distL="114300" distR="114300" simplePos="0" relativeHeight="251716608" behindDoc="1" locked="0" layoutInCell="1" allowOverlap="1" wp14:anchorId="0859870F" wp14:editId="6F0497CD">
+            <wp:simplePos x="0" y="0"/>
+            <wp:positionH relativeFrom="margin">
+              <wp:align>center</wp:align>
+            </wp:positionH>
+            <wp:positionV relativeFrom="paragraph">
+              <wp:posOffset>17780</wp:posOffset>
+            </wp:positionV>
+            <wp:extent cx="3800475" cy="1809750"/>
+            <wp:effectExtent l="0" t="0" r="9525" b="0"/>
+            <wp:wrapTight wrapText="bothSides">
+              <wp:wrapPolygon edited="0">
+                <wp:start x="0" y="0"/>
+                <wp:lineTo x="0" y="21373"/>
+                <wp:lineTo x="21546" y="21373"/>
+                <wp:lineTo x="21546" y="0"/>
+                <wp:lineTo x="0" y="0"/>
+              </wp:wrapPolygon>
+            </wp:wrapTight>
+            <wp:docPr id="607138662" name="Picture 1"/>
+            <wp:cNvGraphicFramePr>
+              <a:graphicFrameLocks xmlns:a="http://schemas.openxmlformats.org/drawingml/2006/main" noChangeAspect="1"/>
+            </wp:cNvGraphicFramePr>
+            <a:graphic xmlns:a="http://schemas.openxmlformats.org/drawingml/2006/main">
+              <a:graphicData uri="http://schemas.openxmlformats.org/drawingml/2006/picture">
+                <pic:pic xmlns:pic="http://schemas.openxmlformats.org/drawingml/2006/picture">
+                  <pic:nvPicPr>
+                    <pic:cNvPr id="0" name="Picture 1"/>
+                    <pic:cNvPicPr>
+                      <a:picLocks noChangeAspect="1" noChangeArrowheads="1"/>
+                    </pic:cNvPicPr>
+                  </pic:nvPicPr>
+                  <pic:blipFill>
+                    <a:blip r:embed="rId22">
+                      <a:extLst>
+                        <a:ext uri="{28A0092B-C50C-407E-A947-70E740481C1C}">
+                          <a14:useLocalDpi xmlns:a14="http://schemas.microsoft.com/office/drawing/2010/main" val="0"/>
+                        </a:ext>
+                      </a:extLst>
+                    </a:blip>
+                    <a:srcRect/>
+                    <a:stretch>
+                      <a:fillRect/>
+                    </a:stretch>
+                  </pic:blipFill>
+                  <pic:spPr bwMode="auto">
+                    <a:xfrm>
+                      <a:off x="0" y="0"/>
+                      <a:ext cx="3800475" cy="1809750"/>
+                    </a:xfrm>
+                    <a:prstGeom prst="rect">
+                      <a:avLst/>
+                    </a:prstGeom>
+                    <a:noFill/>
+                    <a:ln>
+                      <a:noFill/>
+                    </a:ln>
+                  </pic:spPr>
+                </pic:pic>
+              </a:graphicData>
+            </a:graphic>
+            <wp14:sizeRelH relativeFrom="page">
+              <wp14:pctWidth>0</wp14:pctWidth>
+            </wp14:sizeRelH>
+            <wp14:sizeRelV relativeFrom="page">
+              <wp14:pctHeight>0</wp14:pctHeight>
+            </wp14:sizeRelV>
+          </wp:anchor>
+        </w:drawing>
+      </w:r>
+    </w:p>
+    <w:p>
+      <w:pPr>
+        <w:rPr>
+          <w:rFonts w:ascii="Calibri" w:hAnsi="Calibri" w:cs="Calibri"/>
+          <w:sz w:val="24"/>
+          <w:szCs w:val="24"/>
+          <w:lang w:val="en-US"/>
+        </w:rPr>
+      </w:pPr>
+    </w:p>
+    <w:p>
+      <w:pPr>
+        <w:rPr>
+          <w:rFonts w:ascii="Calibri" w:hAnsi="Calibri" w:cs="Calibri"/>
+          <w:sz w:val="24"/>
+          <w:szCs w:val="24"/>
+          <w:lang w:val="en-US"/>
+        </w:rPr>
+      </w:pPr>
+    </w:p>
+    <w:p>
+      <w:pPr>
+        <w:rPr>
+          <w:rFonts w:ascii="Calibri" w:hAnsi="Calibri" w:cs="Calibri"/>
+          <w:sz w:val="24"/>
+          <w:szCs w:val="24"/>
+          <w:lang w:val="en-US"/>
+        </w:rPr>
+      </w:pPr>
+    </w:p>
+    <w:p>
+      <w:pPr>
+        <w:rPr>
+          <w:rFonts w:ascii="Calibri" w:hAnsi="Calibri" w:cs="Calibri"/>
+          <w:sz w:val="24"/>
+          <w:szCs w:val="24"/>
+          <w:lang w:val="en-US"/>
+        </w:rPr>
+      </w:pPr>
+    </w:p>
+    <w:p>
+      <w:pPr>
+        <w:rPr>
+          <w:rFonts w:ascii="Calibri" w:hAnsi="Calibri" w:cs="Calibri"/>
+          <w:sz w:val="24"/>
+          <w:szCs w:val="24"/>
+          <w:lang w:val="en-US"/>
+        </w:rPr>
+      </w:pPr>
+    </w:p>
+    <w:p>
+      <w:pPr>
+        <w:rPr>
+          <w:rFonts w:ascii="Calibri" w:hAnsi="Calibri" w:cs="Calibri"/>
+          <w:sz w:val="24"/>
+          <w:szCs w:val="24"/>
+          <w:lang w:val="en-US"/>
+        </w:rPr>
+      </w:pPr>
+    </w:p>
+    <w:p>
+      <w:pPr>
+        <w:pStyle w:val="ListParagraph"/>
+        <w:numPr>
+          <w:ilvl w:val="0"/>
+          <w:numId w:val="27"/>
+        </w:numPr>
+        <w:rPr>
+          <w:rFonts w:ascii="Calibri" w:hAnsi="Calibri" w:cs="Calibri"/>
+          <w:sz w:val="24"/>
+          <w:szCs w:val="24"/>
+          <w:lang w:val="en-US"/>
+        </w:rPr>
+      </w:pPr>
+      <w:r>
+        <w:rPr>
+          <w:rFonts w:ascii="Calibri" w:hAnsi="Calibri" w:cs="Calibri"/>
+          <w:sz w:val="24"/>
+          <w:szCs w:val="24"/>
+          <w:lang w:val="en-US"/>
+        </w:rPr>
+        <w:t xml:space="preserve">If you click the </w:t>
+      </w:r>
+      <w:r>
+        <w:rPr>
+          <w:rFonts w:ascii="Calibri" w:hAnsi="Calibri" w:cs="Calibri"/>
+          <w:sz w:val="24"/>
+          <w:szCs w:val="24"/>
+          <w:lang w:val="en-US"/>
+        </w:rPr>
+        <w:t>tick box next to “Cone Use”, it will illuminate the parameters below, as well as the cone preview</w:t>
+      </w:r>
+    </w:p>
+    <w:p>
+      <w:pPr>
+        <w:pStyle w:val="ListParagraph"/>
+        <w:numPr>
+          <w:ilvl w:val="0"/>
+          <w:numId w:val="27"/>
+        </w:numPr>
+        <w:rPr>
+          <w:rFonts w:ascii="Calibri" w:hAnsi="Calibri" w:cs="Calibri"/>
+          <w:sz w:val="24"/>
+          <w:szCs w:val="24"/>
+          <w:lang w:val="en-US"/>
+        </w:rPr>
+      </w:pPr>
+      <w:r>
+        <w:rPr>
+          <w:rFonts w:ascii="Calibri" w:hAnsi="Calibri" w:cs="Calibri"/>
+          <w:sz w:val="24"/>
+          <w:szCs w:val="24"/>
+          <w:lang w:val="en-US"/>
+        </w:rPr>
+        <w:t>Firstly, we’ll</w:t>
+      </w:r>
+      <w:r>
+        <w:rPr>
+          <w:rFonts w:ascii="Calibri" w:hAnsi="Calibri" w:cs="Calibri"/>
+          <w:sz w:val="24"/>
+          <w:szCs w:val="24"/>
+          <w:lang w:val="en-US"/>
+        </w:rPr>
+        <w:t xml:space="preserve"> use the cone preview to see what happens when the con</w:t>
+      </w:r>
+      <w:r>
+        <w:rPr>
+          <w:rFonts w:ascii="Calibri" w:hAnsi="Calibri" w:cs="Calibri"/>
+          <w:sz w:val="24"/>
+          <w:szCs w:val="24"/>
+          <w:lang w:val="en-US"/>
+        </w:rPr>
+        <w:t>e is used without any of the settings being changed. Locate the transport control (usually at the bottom of the window) and play your audio. Click on the</w:t>
+      </w:r>
+      <w:r>
+        <w:rPr>
+          <w:rFonts w:ascii="Calibri" w:hAnsi="Calibri" w:cs="Calibri"/>
+          <w:sz w:val="24"/>
+          <w:szCs w:val="24"/>
+          <w:lang w:val="en-US"/>
+        </w:rPr>
+        <w:t xml:space="preserve"> small circle within the cone preview (highlighted orange) and move it around the circle. The lightest shade of grey is </w:t>
+      </w:r>
+      <w:r>
+        <w:rPr>
+          <w:rFonts w:ascii="Calibri" w:hAnsi="Calibri" w:cs="Calibri"/>
+          <w:sz w:val="24"/>
+          <w:szCs w:val="24"/>
+          <w:lang w:val="en-US"/>
+        </w:rPr>
+        <w:t>the front of the object and the darkest shade of grey is behind</w:t>
+      </w:r>
+    </w:p>
+    <w:p>
+      <w:pPr>
+        <w:pStyle w:val="ListParagraph"/>
+        <w:numPr>
+          <w:ilvl w:val="0"/>
+          <w:numId w:val="27"/>
+        </w:numPr>
+        <w:rPr>
+          <w:rFonts w:ascii="Calibri" w:hAnsi="Calibri" w:cs="Calibri"/>
+          <w:sz w:val="24"/>
+          <w:szCs w:val="24"/>
+          <w:lang w:val="en-US"/>
+        </w:rPr>
+      </w:pPr>
+      <w:r>
+        <w:rPr>
+          <w:rFonts w:ascii="Calibri" w:hAnsi="Calibri" w:cs="Calibri"/>
+          <w:sz w:val="24"/>
+          <w:szCs w:val="24"/>
+          <w:lang w:val="en-US"/>
+        </w:rPr>
+        <w:t>Notice how when you m</w:t>
+      </w:r>
+      <w:r>
+        <w:rPr>
+          <w:rFonts w:ascii="Calibri" w:hAnsi="Calibri" w:cs="Calibri"/>
+          <w:sz w:val="24"/>
+          <w:szCs w:val="24"/>
+          <w:lang w:val="en-US"/>
+        </w:rPr>
+        <w:t xml:space="preserve">ove the circle around and the line, the volume changes by both the distance and </w:t>
+      </w:r>
+      <w:r>
+        <w:rPr>
+          <w:rFonts w:ascii="Calibri" w:hAnsi="Calibri" w:cs="Calibri"/>
+          <w:sz w:val="24"/>
+          <w:szCs w:val="24"/>
+          <w:lang w:val="en-US"/>
+        </w:rPr>
+        <w:t xml:space="preserve">position </w:t>
+      </w:r>
+      <w:r>
+        <w:rPr>
+          <w:rFonts w:ascii="Calibri" w:hAnsi="Calibri" w:cs="Calibri"/>
+          <w:sz w:val="24"/>
+          <w:szCs w:val="24"/>
+          <w:lang w:val="en-US"/>
+        </w:rPr>
+        <w:t>in the preview</w:t>
+      </w:r>
+    </w:p>
+    <w:p>
+      <w:pPr>
+        <w:pStyle w:val="ListParagraph"/>
+        <w:numPr>
+          <w:ilvl w:val="0"/>
+          <w:numId w:val="27"/>
+        </w:numPr>
+        <w:rPr>
+          <w:rFonts w:ascii="Calibri" w:hAnsi="Calibri" w:cs="Calibri"/>
+          <w:sz w:val="24"/>
+          <w:szCs w:val="24"/>
+          <w:lang w:val="en-US"/>
+        </w:rPr>
+      </w:pPr>
+      <w:r>
+        <w:rPr>
+          <w:rFonts w:ascii="Calibri" w:hAnsi="Calibri" w:cs="Calibri"/>
+          <w:sz w:val="24"/>
+          <w:szCs w:val="24"/>
+          <w:lang w:val="en-US"/>
+        </w:rPr>
+        <w:t>Stop the audio and l</w:t>
+      </w:r>
+      <w:r>
+        <w:rPr>
+          <w:rFonts w:ascii="Calibri" w:hAnsi="Calibri" w:cs="Calibri"/>
+          <w:sz w:val="24"/>
+          <w:szCs w:val="24"/>
+          <w:lang w:val="en-US"/>
+        </w:rPr>
+        <w:t>et’s make some changes to</w:t>
+      </w:r>
+      <w:r>
+        <w:rPr>
+          <w:rFonts w:ascii="Calibri" w:hAnsi="Calibri" w:cs="Calibri"/>
+          <w:sz w:val="24"/>
+          <w:szCs w:val="24"/>
+          <w:lang w:val="en-US"/>
+        </w:rPr>
+        <w:t xml:space="preserve"> the values. Try changing the Cone max attenuation to a different value </w:t>
+      </w:r>
+      <w:r>
+        <w:rPr>
+          <w:rFonts w:ascii="Calibri" w:hAnsi="Calibri" w:cs="Calibri"/>
+          <w:sz w:val="24"/>
+          <w:szCs w:val="24"/>
+          <w:lang w:val="en-US"/>
+        </w:rPr>
+        <w:t>(by increasing the value from the default -6, it will make the sides and rear louder</w:t>
+      </w:r>
+      <w:r>
+        <w:rPr>
+          <w:rFonts w:ascii="Calibri" w:hAnsi="Calibri" w:cs="Calibri"/>
+          <w:sz w:val="24"/>
+          <w:szCs w:val="24"/>
+          <w:lang w:val="en-US"/>
+        </w:rPr>
+        <w:t>;</w:t>
+      </w:r>
+      <w:r>
+        <w:rPr>
+          <w:rFonts w:ascii="Calibri" w:hAnsi="Calibri" w:cs="Calibri"/>
+          <w:sz w:val="24"/>
+          <w:szCs w:val="24"/>
+          <w:lang w:val="en-US"/>
+        </w:rPr>
+        <w:t xml:space="preserve"> with 0 having no effect</w:t>
+      </w:r>
+      <w:r>
+        <w:rPr>
+          <w:rFonts w:ascii="Calibri" w:hAnsi="Calibri" w:cs="Calibri"/>
+          <w:sz w:val="24"/>
+          <w:szCs w:val="24"/>
+          <w:lang w:val="en-US"/>
+        </w:rPr>
+        <w:t>.</w:t>
+      </w:r>
+      <w:r>
+        <w:rPr>
+          <w:rFonts w:ascii="Calibri" w:hAnsi="Calibri" w:cs="Calibri"/>
+          <w:sz w:val="24"/>
+          <w:szCs w:val="24"/>
+          <w:lang w:val="en-US"/>
+        </w:rPr>
+        <w:t xml:space="preserve"> </w:t>
+      </w:r>
+      <w:r>
+        <w:rPr>
+          <w:rFonts w:ascii="Calibri" w:hAnsi="Calibri" w:cs="Calibri"/>
+          <w:sz w:val="24"/>
+          <w:szCs w:val="24"/>
+          <w:lang w:val="en-US"/>
+        </w:rPr>
+        <w:t>Alternatively,</w:t>
+      </w:r>
+      <w:r>
+        <w:rPr>
+          <w:rFonts w:ascii="Calibri" w:hAnsi="Calibri" w:cs="Calibri"/>
+          <w:sz w:val="24"/>
+          <w:szCs w:val="24"/>
+          <w:lang w:val="en-US"/>
+        </w:rPr>
+        <w:t xml:space="preserve"> decreasing it further will</w:t>
+      </w:r>
+      <w:r>
+        <w:rPr>
+          <w:rFonts w:ascii="Calibri" w:hAnsi="Calibri" w:cs="Calibri"/>
+          <w:sz w:val="24"/>
+          <w:szCs w:val="24"/>
+          <w:lang w:val="en-US"/>
+        </w:rPr>
+        <w:t xml:space="preserve"> have the opposite effect</w:t>
+      </w:r>
+      <w:r>
+        <w:rPr>
+          <w:rFonts w:ascii="Calibri" w:hAnsi="Calibri" w:cs="Calibri"/>
+          <w:sz w:val="24"/>
+          <w:szCs w:val="24"/>
+          <w:lang w:val="en-US"/>
+        </w:rPr>
+        <w:t xml:space="preserve"> and reduce </w:t>
+      </w:r>
+      <w:r>
+        <w:rPr>
+          <w:rFonts w:ascii="Calibri" w:hAnsi="Calibri" w:cs="Calibri"/>
+          <w:sz w:val="24"/>
+          <w:szCs w:val="24"/>
+          <w:lang w:val="en-US"/>
+        </w:rPr>
+        <w:t>or remove the audio entirely</w:t>
+      </w:r>
+      <w:r>
+        <w:rPr>
+          <w:rFonts w:ascii="Calibri" w:hAnsi="Calibri" w:cs="Calibri"/>
+          <w:sz w:val="24"/>
+          <w:szCs w:val="24"/>
+          <w:lang w:val="en-US"/>
+        </w:rPr>
+        <w:t>)</w:t>
+      </w:r>
+    </w:p>
+    <w:p>
+      <w:pPr>
+        <w:pStyle w:val="ListParagraph"/>
+        <w:numPr>
+          <w:ilvl w:val="0"/>
+          <w:numId w:val="27"/>
+        </w:numPr>
+        <w:rPr>
+          <w:rFonts w:ascii="Calibri" w:hAnsi="Calibri" w:cs="Calibri"/>
+          <w:sz w:val="24"/>
+          <w:szCs w:val="24"/>
+          <w:lang w:val="en-US"/>
+        </w:rPr>
+      </w:pPr>
+      <w:r>
+        <w:rPr>
+          <w:rFonts w:ascii="Calibri" w:hAnsi="Calibri" w:cs="Calibri"/>
+          <w:sz w:val="24"/>
+          <w:szCs w:val="24"/>
+          <w:lang w:val="en-US"/>
+        </w:rPr>
+        <w:t>By changing the cone’s inner angle</w:t>
+      </w:r>
+      <w:r>
+        <w:rPr>
+          <w:rFonts w:ascii="Calibri" w:hAnsi="Calibri" w:cs="Calibri"/>
+          <w:sz w:val="24"/>
+          <w:szCs w:val="24"/>
+          <w:lang w:val="en-US"/>
+        </w:rPr>
+        <w:t xml:space="preserve"> value, this will increase or decrease the angle at which the loudest volume is heard</w:t>
+      </w:r>
+      <w:r>
+        <w:rPr>
+          <w:rFonts w:ascii="Calibri" w:hAnsi="Calibri" w:cs="Calibri"/>
+          <w:sz w:val="24"/>
+          <w:szCs w:val="24"/>
+          <w:lang w:val="en-US"/>
+        </w:rPr>
+        <w:t>. It is possible to have it so that the</w:t>
+      </w:r>
+      <w:r>
+        <w:rPr>
+          <w:rFonts w:ascii="Calibri" w:hAnsi="Calibri" w:cs="Calibri"/>
+          <w:sz w:val="24"/>
+          <w:szCs w:val="24"/>
+          <w:lang w:val="en-US"/>
+        </w:rPr>
+        <w:t xml:space="preserve"> inner angle </w:t>
+      </w:r>
+      <w:r>
+        <w:rPr>
+          <w:rFonts w:ascii="Calibri" w:hAnsi="Calibri" w:cs="Calibri"/>
+          <w:sz w:val="24"/>
+          <w:szCs w:val="24"/>
+          <w:lang w:val="en-US"/>
+        </w:rPr>
+        <w:t>is 360 degrees, but this provides the same effect as though the cone was not used</w:t>
+      </w:r>
+    </w:p>
+    <w:p>
+      <w:pPr>
+        <w:pStyle w:val="ListParagraph"/>
+        <w:numPr>
+          <w:ilvl w:val="0"/>
+          <w:numId w:val="27"/>
+        </w:numPr>
+        <w:rPr>
+          <w:rFonts w:ascii="Calibri" w:hAnsi="Calibri" w:cs="Calibri"/>
+          <w:sz w:val="24"/>
+          <w:szCs w:val="24"/>
+          <w:lang w:val="en-US"/>
+        </w:rPr>
+      </w:pPr>
+      <w:r>
+        <w:rPr>
+          <w:rFonts w:ascii="Calibri" w:hAnsi="Calibri" w:cs="Calibri"/>
+          <w:sz w:val="24"/>
+          <w:szCs w:val="24"/>
+          <w:lang w:val="en-US"/>
+        </w:rPr>
+        <w:t xml:space="preserve">By changing the outer angle, this effects the </w:t>
+      </w:r>
+      <w:r>
+        <w:rPr>
+          <w:rFonts w:ascii="Calibri" w:hAnsi="Calibri" w:cs="Calibri"/>
+          <w:sz w:val="24"/>
+          <w:szCs w:val="24"/>
+          <w:lang w:val="en-US"/>
+        </w:rPr>
+        <w:t>rear angle of the emitter.</w:t>
+      </w:r>
+      <w:r>
+        <w:rPr>
+          <w:rFonts w:ascii="Calibri" w:hAnsi="Calibri" w:cs="Calibri"/>
+          <w:sz w:val="24"/>
+          <w:szCs w:val="24"/>
+          <w:lang w:val="en-US"/>
+        </w:rPr>
+        <w:t xml:space="preserve"> Note that when you change these angles, the middle angles are also effected</w:t>
+      </w:r>
+      <w:r>
+        <w:rPr>
+          <w:rFonts w:ascii="Calibri" w:hAnsi="Calibri" w:cs="Calibri"/>
+          <w:sz w:val="24"/>
+          <w:szCs w:val="24"/>
+          <w:lang w:val="en-US"/>
+        </w:rPr>
+        <w:t xml:space="preserve"> which can </w:t>
+      </w:r>
+      <w:r>
+        <w:rPr>
+          <w:rFonts w:ascii="Calibri" w:hAnsi="Calibri" w:cs="Calibri"/>
+          <w:sz w:val="24"/>
+          <w:szCs w:val="24"/>
+          <w:lang w:val="en-US"/>
+        </w:rPr>
+        <w:lastRenderedPageBreak/>
+        <w:t>increase or decrease their value as well, although there is no direct way to control this</w:t>
+      </w:r>
+    </w:p>
+    <w:p>
+      <w:pPr>
+        <w:pStyle w:val="ListParagraph"/>
+        <w:numPr>
+          <w:ilvl w:val="0"/>
+          <w:numId w:val="27"/>
+        </w:numPr>
+        <w:rPr>
+          <w:rFonts w:ascii="Calibri" w:hAnsi="Calibri" w:cs="Calibri"/>
+          <w:sz w:val="24"/>
+          <w:szCs w:val="24"/>
+          <w:lang w:val="en-US"/>
+        </w:rPr>
+      </w:pPr>
+      <w:r>
+        <w:rPr>
+          <w:rFonts w:ascii="Calibri" w:hAnsi="Calibri" w:cs="Calibri"/>
+          <w:sz w:val="24"/>
+          <w:szCs w:val="24"/>
+          <w:lang w:val="en-US"/>
+        </w:rPr>
+        <w:t xml:space="preserve">Finally, you are able to use low and high-pass filters which effect the sides and rear of the </w:t>
+      </w:r>
+      <w:r>
+        <w:rPr>
+          <w:rFonts w:ascii="Calibri" w:hAnsi="Calibri" w:cs="Calibri"/>
+          <w:sz w:val="24"/>
+          <w:szCs w:val="24"/>
+          <w:lang w:val="en-US"/>
+        </w:rPr>
+        <w:t>cone</w:t>
+      </w:r>
+    </w:p>
+    <w:p>
+      <w:pPr>
+        <w:pStyle w:val="ListParagraph"/>
+        <w:numPr>
+          <w:ilvl w:val="0"/>
+          <w:numId w:val="27"/>
+        </w:numPr>
+        <w:rPr>
+          <w:rFonts w:ascii="Calibri" w:hAnsi="Calibri" w:cs="Calibri"/>
+          <w:sz w:val="24"/>
+          <w:szCs w:val="24"/>
+          <w:lang w:val="en-US"/>
+        </w:rPr>
+      </w:pPr>
+      <w:r>
+        <w:rPr>
+          <w:rFonts w:ascii="Calibri" w:hAnsi="Calibri" w:cs="Calibri"/>
+          <w:sz w:val="24"/>
+          <w:szCs w:val="24"/>
+          <w:lang w:val="en-US"/>
+        </w:rPr>
+        <w:t>Have a play around with these settings and we will see them in action in Unity. (Remember to save your project and generate the files before switching over!)</w:t>
+      </w:r>
+    </w:p>
+    <w:p>
+      <w:pPr>
+        <w:pStyle w:val="ListParagraph"/>
+        <w:numPr>
+          <w:ilvl w:val="0"/>
+          <w:numId w:val="27"/>
+        </w:numPr>
+        <w:rPr>
+          <w:rFonts w:ascii="Calibri" w:hAnsi="Calibri" w:cs="Calibri"/>
+          <w:sz w:val="24"/>
+          <w:szCs w:val="24"/>
+          <w:lang w:val="en-US"/>
+        </w:rPr>
+      </w:pPr>
+      <w:r>
+        <w:rPr>
+          <w:rFonts w:ascii="Calibri" w:hAnsi="Calibri" w:cs="Calibri"/>
+          <w:sz w:val="24"/>
+          <w:szCs w:val="24"/>
+          <w:lang w:val="en-US"/>
+        </w:rPr>
+        <w:t xml:space="preserve">As we have used the same audio from the previous example, no further setup is required and we can simply play the scene and listen to how the audio is effected based on the </w:t>
+      </w:r>
+      <w:r>
+        <w:rPr>
+          <w:rFonts w:ascii="Calibri" w:hAnsi="Calibri" w:cs="Calibri"/>
+          <w:sz w:val="24"/>
+          <w:szCs w:val="24"/>
+          <w:lang w:val="en-US"/>
+        </w:rPr>
+        <w:t>player/emitter positioning</w:t>
+      </w:r>
+    </w:p>
+    <w:p>
+      <w:pPr>
+        <w:rPr>
+          <w:rFonts w:ascii="Calibri" w:hAnsi="Calibri" w:cs="Calibri"/>
+          <w:sz w:val="24"/>
+          <w:szCs w:val="24"/>
+          <w:lang w:val="en-US"/>
+        </w:rPr>
+      </w:pPr>
+    </w:p>
+    <w:p>
+      <w:pPr>
+        <w:rPr>
+          <w:rFonts w:ascii="Calibri" w:hAnsi="Calibri" w:cs="Calibri"/>
+          <w:b/>
+          <w:bCs/>
+          <w:sz w:val="24"/>
+          <w:szCs w:val="24"/>
+          <w:lang w:val="en-US"/>
+        </w:rPr>
+      </w:pPr>
+      <w:r>
+        <w:rPr>
+          <w:rFonts w:ascii="Calibri" w:hAnsi="Calibri" w:cs="Calibri"/>
+          <w:b/>
+          <w:bCs/>
+          <w:sz w:val="24"/>
+          <w:szCs w:val="24"/>
+          <w:lang w:val="en-US"/>
+        </w:rPr>
+        <w:t>Automation:</w:t>
+      </w:r>
+    </w:p>
+    <w:p>
+      <w:pPr>
+        <w:pStyle w:val="ListParagraph"/>
+        <w:numPr>
+          <w:ilvl w:val="0"/>
+          <w:numId w:val="28"/>
+        </w:numPr>
+        <w:rPr>
+          <w:rFonts w:ascii="Calibri" w:hAnsi="Calibri" w:cs="Calibri"/>
+          <w:sz w:val="24"/>
+          <w:szCs w:val="24"/>
+          <w:lang w:val="en-US"/>
+        </w:rPr>
+      </w:pPr>
     </w:p>
     <w:p>
       <w:pPr>
@@ -7015,6 +7920,15 @@
           <w:lang w:val="en-US"/>
         </w:rPr>
         <w:t xml:space="preserve"> and place them both in their own folder for clarity purposes</w:t>
+      </w:r>
+      <w:r>
+        <w:rPr>
+          <w:rFonts w:ascii="Calibri" w:hAnsi="Calibri" w:cs="Calibri"/>
+          <w:sz w:val="24"/>
+          <w:szCs w:val="24"/>
+          <w:lang w:val="en-US"/>
+        </w:rPr>
+        <w:t>. Similar to what we just did, we’ll add some 3D spatialization with “Position” and add the attenuation we made to both pieces of audio</w:t>
       </w:r>
     </w:p>
     <w:p>
@@ -7067,7 +7981,7 @@
                     <pic:cNvPicPr/>
                   </pic:nvPicPr>
                   <pic:blipFill rotWithShape="1">
-                    <a:blip r:embed="rId22">
+                    <a:blip r:embed="rId23">
                       <a:extLst>
                         <a:ext uri="{28A0092B-C50C-407E-A947-70E740481C1C}">
                           <a14:useLocalDpi xmlns:a14="http://schemas.microsoft.com/office/drawing/2010/main" val="0"/>
@@ -7461,7 +8375,17 @@
           <w:szCs w:val="24"/>
           <w:lang w:val="en-US"/>
         </w:rPr>
-        <w:t>e. Reduce the “Voice Volume” to -108 for the On switch. Do the same thing with the other audio file but instead reduce the Off voice volume to -108</w:t>
+        <w:t xml:space="preserve">e. Reduce the “Voice Volume” to -108 </w:t>
+      </w:r>
+      <w:r>
+        <w:rPr>
+          <w:rFonts w:ascii="Calibri" w:hAnsi="Calibri" w:cs="Calibri"/>
+          <w:sz w:val="24"/>
+          <w:szCs w:val="24"/>
+          <w:lang w:val="en-US"/>
+        </w:rPr>
+        <w:lastRenderedPageBreak/>
+        <w:t>for the On switch. Do the same thing with the other audio file but instead reduce the Off voice volume to -108</w:t>
       </w:r>
     </w:p>
     <w:p>
@@ -7769,7 +8693,6 @@
           <w:szCs w:val="24"/>
           <w:lang w:val="en-US"/>
         </w:rPr>
-        <w:lastRenderedPageBreak/>
         <w:t xml:space="preserve">The Ak Trigger Enter script is used when </w:t>
       </w:r>
       <w:r>
@@ -8549,6 +9472,7 @@
           <w:szCs w:val="24"/>
           <w:lang w:val="en-US"/>
         </w:rPr>
+        <w:lastRenderedPageBreak/>
         <w:t>We’ll now add</w:t>
       </w:r>
       <w:r>
@@ -8910,7 +9834,6 @@
           <w:szCs w:val="24"/>
           <w:lang w:val="en-US"/>
         </w:rPr>
-        <w:lastRenderedPageBreak/>
         <w:t>The prefab object can be added to the scene as many times as you like and it will have the settings and additional scripts which were implemented, prior to it being saved as a prefab</w:t>
       </w:r>
       <w:r>
@@ -9576,6 +10499,7 @@
           <w:szCs w:val="24"/>
           <w:lang w:val="en-US"/>
         </w:rPr>
+        <w:lastRenderedPageBreak/>
         <w:t xml:space="preserve">In this box, we can set </w:t>
       </w:r>
       <w:r>
@@ -9797,7 +10721,6 @@
           <w:szCs w:val="24"/>
           <w:lang w:val="en-US"/>
         </w:rPr>
-        <w:lastRenderedPageBreak/>
         <w:t>Once visual studio has loaded</w:t>
       </w:r>
       <w:r>
@@ -10029,6 +10952,7 @@
         <w:rPr>
           <w:noProof/>
         </w:rPr>
+        <w:lastRenderedPageBreak/>
         <w:drawing>
           <wp:anchor distT="0" distB="0" distL="114300" distR="114300" simplePos="0" relativeHeight="251695104" behindDoc="1" locked="0" layoutInCell="1" allowOverlap="1" wp14:anchorId="7C5C0F07" wp14:editId="403364A8">
             <wp:simplePos x="0" y="0"/>
@@ -10061,7 +10985,7 @@
                     <pic:cNvPicPr/>
                   </pic:nvPicPr>
                   <pic:blipFill rotWithShape="1">
-                    <a:blip r:embed="rId23">
+                    <a:blip r:embed="rId24">
                       <a:extLst>
                         <a:ext uri="{28A0092B-C50C-407E-A947-70E740481C1C}">
                           <a14:useLocalDpi xmlns:a14="http://schemas.microsoft.com/office/drawing/2010/main" val="0"/>
@@ -10261,17 +11185,7 @@
           <w:szCs w:val="24"/>
           <w:lang w:val="en-US"/>
         </w:rPr>
-        <w:t xml:space="preserve">false and if they are, they will play the associated audio file </w:t>
-      </w:r>
-      <w:r>
-        <w:rPr>
-          <w:rFonts w:ascii="Calibri" w:hAnsi="Calibri" w:cs="Calibri"/>
-          <w:sz w:val="24"/>
-          <w:szCs w:val="24"/>
-          <w:lang w:val="en-US"/>
-        </w:rPr>
-        <w:lastRenderedPageBreak/>
-        <w:t xml:space="preserve">from the object, change the value of </w:t>
+        <w:t xml:space="preserve">false and if they are, they will play the associated audio file from the object, change the value of </w:t>
       </w:r>
       <w:proofErr w:type="spellStart"/>
       <w:r>
@@ -10589,6 +11503,7 @@
           <w:szCs w:val="24"/>
           <w:lang w:val="en-US"/>
         </w:rPr>
+        <w:lastRenderedPageBreak/>
         <w:t xml:space="preserve">You’ll notice there are some parameters which have been added at the top with some comments in green, just to describe </w:t>
       </w:r>
     </w:p>
@@ -11967,17 +12882,7 @@
           <w:szCs w:val="24"/>
           <w:lang w:val="en-US"/>
         </w:rPr>
-        <w:t xml:space="preserve"> array. It </w:t>
-      </w:r>
-      <w:r>
-        <w:rPr>
-          <w:rFonts w:ascii="Calibri" w:hAnsi="Calibri" w:cs="Calibri"/>
-          <w:sz w:val="24"/>
-          <w:szCs w:val="24"/>
-          <w:lang w:val="en-US"/>
-        </w:rPr>
-        <w:lastRenderedPageBreak/>
-        <w:t>will then check to see if a button on the keyboard has been pressed</w:t>
+        <w:t xml:space="preserve"> array. It will then check to see if a button on the keyboard has been pressed</w:t>
       </w:r>
       <w:r>
         <w:rPr>
@@ -12140,6 +13045,7 @@
           <w:szCs w:val="24"/>
           <w:lang w:val="en-US"/>
         </w:rPr>
+        <w:lastRenderedPageBreak/>
         <mc:AlternateContent>
           <mc:Choice Requires="wps">
             <w:drawing>
@@ -15074,7 +15980,6 @@
           <w:szCs w:val="24"/>
           <w:lang w:val="en-US"/>
         </w:rPr>
-        <w:lastRenderedPageBreak/>
         <w:t>Bus</w:t>
       </w:r>
       <w:r>
@@ -15243,6 +16148,7 @@
           <w:szCs w:val="24"/>
           <w:lang w:val="en-US"/>
         </w:rPr>
+        <w:lastRenderedPageBreak/>
         <w:t xml:space="preserve">In the explorer is a section called “Master-Mixer Hierarchy” </w:t>
       </w:r>
       <w:r>
@@ -15915,7 +16821,6 @@
         <w:rPr>
           <w:noProof/>
         </w:rPr>
-        <w:lastRenderedPageBreak/>
         <w:drawing>
           <wp:anchor distT="0" distB="0" distL="114300" distR="114300" simplePos="0" relativeHeight="251696128" behindDoc="1" locked="0" layoutInCell="1" allowOverlap="1" wp14:anchorId="2477EB91" wp14:editId="5979B2FF">
             <wp:simplePos x="0" y="0"/>
@@ -15948,7 +16853,7 @@
                     <pic:cNvPicPr/>
                   </pic:nvPicPr>
                   <pic:blipFill rotWithShape="1">
-                    <a:blip r:embed="rId24">
+                    <a:blip r:embed="rId25">
                       <a:extLst>
                         <a:ext uri="{28A0092B-C50C-407E-A947-70E740481C1C}">
                           <a14:useLocalDpi xmlns:a14="http://schemas.microsoft.com/office/drawing/2010/main" val="0"/>
@@ -16087,6 +16992,7 @@
           <w:szCs w:val="24"/>
           <w:lang w:val="en-US"/>
         </w:rPr>
+        <w:lastRenderedPageBreak/>
         <w:t xml:space="preserve">Next, we need to </w:t>
       </w:r>
       <w:r>
@@ -16826,7 +17732,6 @@
           <w:szCs w:val="24"/>
           <w:lang w:val="en-US"/>
         </w:rPr>
-        <w:lastRenderedPageBreak/>
         <w:t>Let’s add two more</w:t>
       </w:r>
       <w:r>
@@ -16931,6 +17836,7 @@
           <w:szCs w:val="24"/>
           <w:lang w:val="en-US"/>
         </w:rPr>
+        <w:lastRenderedPageBreak/>
         <w:t xml:space="preserve">Save the project and generate the selected files in the </w:t>
       </w:r>
       <w:proofErr w:type="spellStart"/>
@@ -17330,26 +18236,6 @@
         </w:rPr>
         <w:t>I’ve provided a series of screenshots on the following pages to give an idea of what we intend to make, but please feel free to try your own interpretation or play around with it!</w:t>
       </w:r>
-    </w:p>
-    <w:p>
-      <w:pPr>
-        <w:rPr>
-          <w:rFonts w:ascii="Calibri" w:hAnsi="Calibri" w:cs="Calibri"/>
-          <w:sz w:val="24"/>
-          <w:szCs w:val="24"/>
-          <w:lang w:val="en-US"/>
-        </w:rPr>
-      </w:pPr>
-    </w:p>
-    <w:p>
-      <w:pPr>
-        <w:rPr>
-          <w:rFonts w:ascii="Calibri" w:hAnsi="Calibri" w:cs="Calibri"/>
-          <w:sz w:val="24"/>
-          <w:szCs w:val="24"/>
-          <w:lang w:val="en-US"/>
-        </w:rPr>
-      </w:pPr>
     </w:p>
     <w:p>
       <w:pPr>
@@ -17713,7 +18599,7 @@
                     </pic:cNvPicPr>
                   </pic:nvPicPr>
                   <pic:blipFill>
-                    <a:blip r:embed="rId25">
+                    <a:blip r:embed="rId26">
                       <a:extLst>
                         <a:ext uri="{28A0092B-C50C-407E-A947-70E740481C1C}">
                           <a14:useLocalDpi xmlns:a14="http://schemas.microsoft.com/office/drawing/2010/main" val="0"/>
@@ -17895,7 +18781,7 @@
                     </pic:cNvPicPr>
                   </pic:nvPicPr>
                   <pic:blipFill>
-                    <a:blip r:embed="rId26">
+                    <a:blip r:embed="rId27">
                       <a:extLst>
                         <a:ext uri="{28A0092B-C50C-407E-A947-70E740481C1C}">
                           <a14:useLocalDpi xmlns:a14="http://schemas.microsoft.com/office/drawing/2010/main" val="0"/>
@@ -18001,7 +18887,7 @@
                     </pic:cNvPicPr>
                   </pic:nvPicPr>
                   <pic:blipFill rotWithShape="1">
-                    <a:blip r:embed="rId27">
+                    <a:blip r:embed="rId28">
                       <a:extLst>
                         <a:ext uri="{28A0092B-C50C-407E-A947-70E740481C1C}">
                           <a14:useLocalDpi xmlns:a14="http://schemas.microsoft.com/office/drawing/2010/main" val="0"/>
@@ -18083,7 +18969,7 @@
                     </pic:cNvPicPr>
                   </pic:nvPicPr>
                   <pic:blipFill rotWithShape="1">
-                    <a:blip r:embed="rId28">
+                    <a:blip r:embed="rId29">
                       <a:extLst>
                         <a:ext uri="{28A0092B-C50C-407E-A947-70E740481C1C}">
                           <a14:useLocalDpi xmlns:a14="http://schemas.microsoft.com/office/drawing/2010/main" val="0"/>
@@ -19277,6 +20163,119 @@
     </w:lvl>
   </w:abstractNum>
   <w:abstractNum w:abstractNumId="6" w15:restartNumberingAfterBreak="0">
+    <w:nsid w:val="28517183"/>
+    <w:multiLevelType w:val="hybridMultilevel"/>
+    <w:tmpl w:val="0732462A"/>
+    <w:lvl w:ilvl="0" w:tplc="08090001">
+      <w:start w:val="1"/>
+      <w:numFmt w:val="bullet"/>
+      <w:lvlText w:val=""/>
+      <w:lvlJc w:val="left"/>
+      <w:pPr>
+        <w:ind w:left="720" w:hanging="360"/>
+      </w:pPr>
+      <w:rPr>
+        <w:rFonts w:ascii="Symbol" w:hAnsi="Symbol" w:hint="default"/>
+      </w:rPr>
+    </w:lvl>
+    <w:lvl w:ilvl="1" w:tplc="08090003" w:tentative="1">
+      <w:start w:val="1"/>
+      <w:numFmt w:val="bullet"/>
+      <w:lvlText w:val="o"/>
+      <w:lvlJc w:val="left"/>
+      <w:pPr>
+        <w:ind w:left="1440" w:hanging="360"/>
+      </w:pPr>
+      <w:rPr>
+        <w:rFonts w:ascii="Courier New" w:hAnsi="Courier New" w:cs="Courier New" w:hint="default"/>
+      </w:rPr>
+    </w:lvl>
+    <w:lvl w:ilvl="2" w:tplc="08090005" w:tentative="1">
+      <w:start w:val="1"/>
+      <w:numFmt w:val="bullet"/>
+      <w:lvlText w:val=""/>
+      <w:lvlJc w:val="left"/>
+      <w:pPr>
+        <w:ind w:left="2160" w:hanging="360"/>
+      </w:pPr>
+      <w:rPr>
+        <w:rFonts w:ascii="Wingdings" w:hAnsi="Wingdings" w:hint="default"/>
+      </w:rPr>
+    </w:lvl>
+    <w:lvl w:ilvl="3" w:tplc="08090001" w:tentative="1">
+      <w:start w:val="1"/>
+      <w:numFmt w:val="bullet"/>
+      <w:lvlText w:val=""/>
+      <w:lvlJc w:val="left"/>
+      <w:pPr>
+        <w:ind w:left="2880" w:hanging="360"/>
+      </w:pPr>
+      <w:rPr>
+        <w:rFonts w:ascii="Symbol" w:hAnsi="Symbol" w:hint="default"/>
+      </w:rPr>
+    </w:lvl>
+    <w:lvl w:ilvl="4" w:tplc="08090003" w:tentative="1">
+      <w:start w:val="1"/>
+      <w:numFmt w:val="bullet"/>
+      <w:lvlText w:val="o"/>
+      <w:lvlJc w:val="left"/>
+      <w:pPr>
+        <w:ind w:left="3600" w:hanging="360"/>
+      </w:pPr>
+      <w:rPr>
+        <w:rFonts w:ascii="Courier New" w:hAnsi="Courier New" w:cs="Courier New" w:hint="default"/>
+      </w:rPr>
+    </w:lvl>
+    <w:lvl w:ilvl="5" w:tplc="08090005" w:tentative="1">
+      <w:start w:val="1"/>
+      <w:numFmt w:val="bullet"/>
+      <w:lvlText w:val=""/>
+      <w:lvlJc w:val="left"/>
+      <w:pPr>
+        <w:ind w:left="4320" w:hanging="360"/>
+      </w:pPr>
+      <w:rPr>
+        <w:rFonts w:ascii="Wingdings" w:hAnsi="Wingdings" w:hint="default"/>
+      </w:rPr>
+    </w:lvl>
+    <w:lvl w:ilvl="6" w:tplc="08090001" w:tentative="1">
+      <w:start w:val="1"/>
+      <w:numFmt w:val="bullet"/>
+      <w:lvlText w:val=""/>
+      <w:lvlJc w:val="left"/>
+      <w:pPr>
+        <w:ind w:left="5040" w:hanging="360"/>
+      </w:pPr>
+      <w:rPr>
+        <w:rFonts w:ascii="Symbol" w:hAnsi="Symbol" w:hint="default"/>
+      </w:rPr>
+    </w:lvl>
+    <w:lvl w:ilvl="7" w:tplc="08090003" w:tentative="1">
+      <w:start w:val="1"/>
+      <w:numFmt w:val="bullet"/>
+      <w:lvlText w:val="o"/>
+      <w:lvlJc w:val="left"/>
+      <w:pPr>
+        <w:ind w:left="5760" w:hanging="360"/>
+      </w:pPr>
+      <w:rPr>
+        <w:rFonts w:ascii="Courier New" w:hAnsi="Courier New" w:cs="Courier New" w:hint="default"/>
+      </w:rPr>
+    </w:lvl>
+    <w:lvl w:ilvl="8" w:tplc="08090005" w:tentative="1">
+      <w:start w:val="1"/>
+      <w:numFmt w:val="bullet"/>
+      <w:lvlText w:val=""/>
+      <w:lvlJc w:val="left"/>
+      <w:pPr>
+        <w:ind w:left="6480" w:hanging="360"/>
+      </w:pPr>
+      <w:rPr>
+        <w:rFonts w:ascii="Wingdings" w:hAnsi="Wingdings" w:hint="default"/>
+      </w:rPr>
+    </w:lvl>
+  </w:abstractNum>
+  <w:abstractNum w:abstractNumId="7" w15:restartNumberingAfterBreak="0">
     <w:nsid w:val="28E63C39"/>
     <w:multiLevelType w:val="hybridMultilevel"/>
     <w:tmpl w:val="358CA9B6"/>
@@ -19389,7 +20388,7 @@
       </w:rPr>
     </w:lvl>
   </w:abstractNum>
-  <w:abstractNum w:abstractNumId="7" w15:restartNumberingAfterBreak="0">
+  <w:abstractNum w:abstractNumId="8" w15:restartNumberingAfterBreak="0">
     <w:nsid w:val="37DB1A6F"/>
     <w:multiLevelType w:val="hybridMultilevel"/>
     <w:tmpl w:val="87DA2AFA"/>
@@ -19502,7 +20501,7 @@
       </w:rPr>
     </w:lvl>
   </w:abstractNum>
-  <w:abstractNum w:abstractNumId="8" w15:restartNumberingAfterBreak="0">
+  <w:abstractNum w:abstractNumId="9" w15:restartNumberingAfterBreak="0">
     <w:nsid w:val="47A005FA"/>
     <w:multiLevelType w:val="hybridMultilevel"/>
     <w:tmpl w:val="0876EC0E"/>
@@ -19615,7 +20614,7 @@
       </w:rPr>
     </w:lvl>
   </w:abstractNum>
-  <w:abstractNum w:abstractNumId="9" w15:restartNumberingAfterBreak="0">
+  <w:abstractNum w:abstractNumId="10" w15:restartNumberingAfterBreak="0">
     <w:nsid w:val="48620AE3"/>
     <w:multiLevelType w:val="hybridMultilevel"/>
     <w:tmpl w:val="9E4AF9EA"/>
@@ -19728,7 +20727,7 @@
       </w:rPr>
     </w:lvl>
   </w:abstractNum>
-  <w:abstractNum w:abstractNumId="10" w15:restartNumberingAfterBreak="0">
+  <w:abstractNum w:abstractNumId="11" w15:restartNumberingAfterBreak="0">
     <w:nsid w:val="50E651D6"/>
     <w:multiLevelType w:val="hybridMultilevel"/>
     <w:tmpl w:val="5D701FF0"/>
@@ -19841,7 +20840,7 @@
       </w:rPr>
     </w:lvl>
   </w:abstractNum>
-  <w:abstractNum w:abstractNumId="11" w15:restartNumberingAfterBreak="0">
+  <w:abstractNum w:abstractNumId="12" w15:restartNumberingAfterBreak="0">
     <w:nsid w:val="50F33B7F"/>
     <w:multiLevelType w:val="hybridMultilevel"/>
     <w:tmpl w:val="6EF0820C"/>
@@ -19954,7 +20953,7 @@
       </w:rPr>
     </w:lvl>
   </w:abstractNum>
-  <w:abstractNum w:abstractNumId="12" w15:restartNumberingAfterBreak="0">
+  <w:abstractNum w:abstractNumId="13" w15:restartNumberingAfterBreak="0">
     <w:nsid w:val="54A87AFD"/>
     <w:multiLevelType w:val="hybridMultilevel"/>
     <w:tmpl w:val="2ED04E40"/>
@@ -20067,7 +21066,7 @@
       </w:rPr>
     </w:lvl>
   </w:abstractNum>
-  <w:abstractNum w:abstractNumId="13" w15:restartNumberingAfterBreak="0">
+  <w:abstractNum w:abstractNumId="14" w15:restartNumberingAfterBreak="0">
     <w:nsid w:val="5C7E0966"/>
     <w:multiLevelType w:val="hybridMultilevel"/>
     <w:tmpl w:val="5FCCA026"/>
@@ -20180,7 +21179,7 @@
       </w:rPr>
     </w:lvl>
   </w:abstractNum>
-  <w:abstractNum w:abstractNumId="14" w15:restartNumberingAfterBreak="0">
+  <w:abstractNum w:abstractNumId="15" w15:restartNumberingAfterBreak="0">
     <w:nsid w:val="5E716DE6"/>
     <w:multiLevelType w:val="hybridMultilevel"/>
     <w:tmpl w:val="D902AA12"/>
@@ -20293,7 +21292,7 @@
       </w:rPr>
     </w:lvl>
   </w:abstractNum>
-  <w:abstractNum w:abstractNumId="15" w15:restartNumberingAfterBreak="0">
+  <w:abstractNum w:abstractNumId="16" w15:restartNumberingAfterBreak="0">
     <w:nsid w:val="61455BD4"/>
     <w:multiLevelType w:val="hybridMultilevel"/>
     <w:tmpl w:val="3C060F48"/>
@@ -20406,7 +21405,7 @@
       </w:rPr>
     </w:lvl>
   </w:abstractNum>
-  <w:abstractNum w:abstractNumId="16" w15:restartNumberingAfterBreak="0">
+  <w:abstractNum w:abstractNumId="17" w15:restartNumberingAfterBreak="0">
     <w:nsid w:val="6422332B"/>
     <w:multiLevelType w:val="hybridMultilevel"/>
     <w:tmpl w:val="8A3E100C"/>
@@ -20519,7 +21518,7 @@
       </w:rPr>
     </w:lvl>
   </w:abstractNum>
-  <w:abstractNum w:abstractNumId="17" w15:restartNumberingAfterBreak="0">
+  <w:abstractNum w:abstractNumId="18" w15:restartNumberingAfterBreak="0">
     <w:nsid w:val="67B4214E"/>
     <w:multiLevelType w:val="hybridMultilevel"/>
     <w:tmpl w:val="EBF80E70"/>
@@ -20632,7 +21631,7 @@
       </w:rPr>
     </w:lvl>
   </w:abstractNum>
-  <w:abstractNum w:abstractNumId="18" w15:restartNumberingAfterBreak="0">
+  <w:abstractNum w:abstractNumId="19" w15:restartNumberingAfterBreak="0">
     <w:nsid w:val="67FF69A5"/>
     <w:multiLevelType w:val="hybridMultilevel"/>
     <w:tmpl w:val="52AAAA06"/>
@@ -20745,7 +21744,7 @@
       </w:rPr>
     </w:lvl>
   </w:abstractNum>
-  <w:abstractNum w:abstractNumId="19" w15:restartNumberingAfterBreak="0">
+  <w:abstractNum w:abstractNumId="20" w15:restartNumberingAfterBreak="0">
     <w:nsid w:val="6944204D"/>
     <w:multiLevelType w:val="hybridMultilevel"/>
     <w:tmpl w:val="B088FEF4"/>
@@ -20858,7 +21857,7 @@
       </w:rPr>
     </w:lvl>
   </w:abstractNum>
-  <w:abstractNum w:abstractNumId="20" w15:restartNumberingAfterBreak="0">
+  <w:abstractNum w:abstractNumId="21" w15:restartNumberingAfterBreak="0">
     <w:nsid w:val="6A0043AE"/>
     <w:multiLevelType w:val="hybridMultilevel"/>
     <w:tmpl w:val="5F9A1668"/>
@@ -20971,7 +21970,7 @@
       </w:rPr>
     </w:lvl>
   </w:abstractNum>
-  <w:abstractNum w:abstractNumId="21" w15:restartNumberingAfterBreak="0">
+  <w:abstractNum w:abstractNumId="22" w15:restartNumberingAfterBreak="0">
     <w:nsid w:val="6A7F4AEE"/>
     <w:multiLevelType w:val="hybridMultilevel"/>
     <w:tmpl w:val="BE8A39D2"/>
@@ -21084,7 +22083,7 @@
       </w:rPr>
     </w:lvl>
   </w:abstractNum>
-  <w:abstractNum w:abstractNumId="22" w15:restartNumberingAfterBreak="0">
+  <w:abstractNum w:abstractNumId="23" w15:restartNumberingAfterBreak="0">
     <w:nsid w:val="6EF45802"/>
     <w:multiLevelType w:val="hybridMultilevel"/>
     <w:tmpl w:val="29E6E964"/>
@@ -21197,7 +22196,7 @@
       </w:rPr>
     </w:lvl>
   </w:abstractNum>
-  <w:abstractNum w:abstractNumId="23" w15:restartNumberingAfterBreak="0">
+  <w:abstractNum w:abstractNumId="24" w15:restartNumberingAfterBreak="0">
     <w:nsid w:val="71370CB0"/>
     <w:multiLevelType w:val="hybridMultilevel"/>
     <w:tmpl w:val="DB54A3A2"/>
@@ -21310,7 +22309,120 @@
       </w:rPr>
     </w:lvl>
   </w:abstractNum>
-  <w:abstractNum w:abstractNumId="24" w15:restartNumberingAfterBreak="0">
+  <w:abstractNum w:abstractNumId="25" w15:restartNumberingAfterBreak="0">
+    <w:nsid w:val="78860EA3"/>
+    <w:multiLevelType w:val="hybridMultilevel"/>
+    <w:tmpl w:val="2C3EA358"/>
+    <w:lvl w:ilvl="0" w:tplc="08090001">
+      <w:start w:val="1"/>
+      <w:numFmt w:val="bullet"/>
+      <w:lvlText w:val=""/>
+      <w:lvlJc w:val="left"/>
+      <w:pPr>
+        <w:ind w:left="720" w:hanging="360"/>
+      </w:pPr>
+      <w:rPr>
+        <w:rFonts w:ascii="Symbol" w:hAnsi="Symbol" w:hint="default"/>
+      </w:rPr>
+    </w:lvl>
+    <w:lvl w:ilvl="1" w:tplc="08090003" w:tentative="1">
+      <w:start w:val="1"/>
+      <w:numFmt w:val="bullet"/>
+      <w:lvlText w:val="o"/>
+      <w:lvlJc w:val="left"/>
+      <w:pPr>
+        <w:ind w:left="1440" w:hanging="360"/>
+      </w:pPr>
+      <w:rPr>
+        <w:rFonts w:ascii="Courier New" w:hAnsi="Courier New" w:cs="Courier New" w:hint="default"/>
+      </w:rPr>
+    </w:lvl>
+    <w:lvl w:ilvl="2" w:tplc="08090005" w:tentative="1">
+      <w:start w:val="1"/>
+      <w:numFmt w:val="bullet"/>
+      <w:lvlText w:val=""/>
+      <w:lvlJc w:val="left"/>
+      <w:pPr>
+        <w:ind w:left="2160" w:hanging="360"/>
+      </w:pPr>
+      <w:rPr>
+        <w:rFonts w:ascii="Wingdings" w:hAnsi="Wingdings" w:hint="default"/>
+      </w:rPr>
+    </w:lvl>
+    <w:lvl w:ilvl="3" w:tplc="08090001" w:tentative="1">
+      <w:start w:val="1"/>
+      <w:numFmt w:val="bullet"/>
+      <w:lvlText w:val=""/>
+      <w:lvlJc w:val="left"/>
+      <w:pPr>
+        <w:ind w:left="2880" w:hanging="360"/>
+      </w:pPr>
+      <w:rPr>
+        <w:rFonts w:ascii="Symbol" w:hAnsi="Symbol" w:hint="default"/>
+      </w:rPr>
+    </w:lvl>
+    <w:lvl w:ilvl="4" w:tplc="08090003" w:tentative="1">
+      <w:start w:val="1"/>
+      <w:numFmt w:val="bullet"/>
+      <w:lvlText w:val="o"/>
+      <w:lvlJc w:val="left"/>
+      <w:pPr>
+        <w:ind w:left="3600" w:hanging="360"/>
+      </w:pPr>
+      <w:rPr>
+        <w:rFonts w:ascii="Courier New" w:hAnsi="Courier New" w:cs="Courier New" w:hint="default"/>
+      </w:rPr>
+    </w:lvl>
+    <w:lvl w:ilvl="5" w:tplc="08090005" w:tentative="1">
+      <w:start w:val="1"/>
+      <w:numFmt w:val="bullet"/>
+      <w:lvlText w:val=""/>
+      <w:lvlJc w:val="left"/>
+      <w:pPr>
+        <w:ind w:left="4320" w:hanging="360"/>
+      </w:pPr>
+      <w:rPr>
+        <w:rFonts w:ascii="Wingdings" w:hAnsi="Wingdings" w:hint="default"/>
+      </w:rPr>
+    </w:lvl>
+    <w:lvl w:ilvl="6" w:tplc="08090001" w:tentative="1">
+      <w:start w:val="1"/>
+      <w:numFmt w:val="bullet"/>
+      <w:lvlText w:val=""/>
+      <w:lvlJc w:val="left"/>
+      <w:pPr>
+        <w:ind w:left="5040" w:hanging="360"/>
+      </w:pPr>
+      <w:rPr>
+        <w:rFonts w:ascii="Symbol" w:hAnsi="Symbol" w:hint="default"/>
+      </w:rPr>
+    </w:lvl>
+    <w:lvl w:ilvl="7" w:tplc="08090003" w:tentative="1">
+      <w:start w:val="1"/>
+      <w:numFmt w:val="bullet"/>
+      <w:lvlText w:val="o"/>
+      <w:lvlJc w:val="left"/>
+      <w:pPr>
+        <w:ind w:left="5760" w:hanging="360"/>
+      </w:pPr>
+      <w:rPr>
+        <w:rFonts w:ascii="Courier New" w:hAnsi="Courier New" w:cs="Courier New" w:hint="default"/>
+      </w:rPr>
+    </w:lvl>
+    <w:lvl w:ilvl="8" w:tplc="08090005" w:tentative="1">
+      <w:start w:val="1"/>
+      <w:numFmt w:val="bullet"/>
+      <w:lvlText w:val=""/>
+      <w:lvlJc w:val="left"/>
+      <w:pPr>
+        <w:ind w:left="6480" w:hanging="360"/>
+      </w:pPr>
+      <w:rPr>
+        <w:rFonts w:ascii="Wingdings" w:hAnsi="Wingdings" w:hint="default"/>
+      </w:rPr>
+    </w:lvl>
+  </w:abstractNum>
+  <w:abstractNum w:abstractNumId="26" w15:restartNumberingAfterBreak="0">
     <w:nsid w:val="7AE02536"/>
     <w:multiLevelType w:val="hybridMultilevel"/>
     <w:tmpl w:val="86226940"/>
@@ -21423,7 +22535,7 @@
       </w:rPr>
     </w:lvl>
   </w:abstractNum>
-  <w:abstractNum w:abstractNumId="25" w15:restartNumberingAfterBreak="0">
+  <w:abstractNum w:abstractNumId="27" w15:restartNumberingAfterBreak="0">
     <w:nsid w:val="7DF86041"/>
     <w:multiLevelType w:val="hybridMultilevel"/>
     <w:tmpl w:val="B504D562"/>
@@ -21540,79 +22652,85 @@
     <w:abstractNumId w:val="2"/>
   </w:num>
   <w:num w:numId="2" w16cid:durableId="920142016">
-    <w:abstractNumId w:val="8"/>
+    <w:abstractNumId w:val="9"/>
   </w:num>
   <w:num w:numId="3" w16cid:durableId="1885170357">
-    <w:abstractNumId w:val="20"/>
+    <w:abstractNumId w:val="21"/>
   </w:num>
   <w:num w:numId="4" w16cid:durableId="976758005">
     <w:abstractNumId w:val="3"/>
   </w:num>
   <w:num w:numId="5" w16cid:durableId="1682703115">
-    <w:abstractNumId w:val="16"/>
+    <w:abstractNumId w:val="17"/>
   </w:num>
   <w:num w:numId="6" w16cid:durableId="74326317">
     <w:abstractNumId w:val="0"/>
   </w:num>
   <w:num w:numId="7" w16cid:durableId="1323196885">
+    <w:abstractNumId w:val="24"/>
+  </w:num>
+  <w:num w:numId="8" w16cid:durableId="1826239733">
+    <w:abstractNumId w:val="18"/>
+  </w:num>
+  <w:num w:numId="9" w16cid:durableId="1699159204">
+    <w:abstractNumId w:val="19"/>
+  </w:num>
+  <w:num w:numId="10" w16cid:durableId="561602965">
+    <w:abstractNumId w:val="16"/>
+  </w:num>
+  <w:num w:numId="11" w16cid:durableId="1685859266">
+    <w:abstractNumId w:val="22"/>
+  </w:num>
+  <w:num w:numId="12" w16cid:durableId="1697197205">
+    <w:abstractNumId w:val="26"/>
+  </w:num>
+  <w:num w:numId="13" w16cid:durableId="386074625">
+    <w:abstractNumId w:val="12"/>
+  </w:num>
+  <w:num w:numId="14" w16cid:durableId="1170829988">
+    <w:abstractNumId w:val="10"/>
+  </w:num>
+  <w:num w:numId="15" w16cid:durableId="1410687354">
+    <w:abstractNumId w:val="13"/>
+  </w:num>
+  <w:num w:numId="16" w16cid:durableId="2067994497">
     <w:abstractNumId w:val="23"/>
   </w:num>
-  <w:num w:numId="8" w16cid:durableId="1826239733">
-    <w:abstractNumId w:val="17"/>
-  </w:num>
-  <w:num w:numId="9" w16cid:durableId="1699159204">
-    <w:abstractNumId w:val="18"/>
-  </w:num>
-  <w:num w:numId="10" w16cid:durableId="561602965">
-    <w:abstractNumId w:val="15"/>
-  </w:num>
-  <w:num w:numId="11" w16cid:durableId="1685859266">
-    <w:abstractNumId w:val="21"/>
-  </w:num>
-  <w:num w:numId="12" w16cid:durableId="1697197205">
-    <w:abstractNumId w:val="24"/>
-  </w:num>
-  <w:num w:numId="13" w16cid:durableId="386074625">
+  <w:num w:numId="17" w16cid:durableId="1659336837">
     <w:abstractNumId w:val="11"/>
   </w:num>
-  <w:num w:numId="14" w16cid:durableId="1170829988">
-    <w:abstractNumId w:val="9"/>
-  </w:num>
-  <w:num w:numId="15" w16cid:durableId="1410687354">
-    <w:abstractNumId w:val="12"/>
-  </w:num>
-  <w:num w:numId="16" w16cid:durableId="2067994497">
-    <w:abstractNumId w:val="22"/>
-  </w:num>
-  <w:num w:numId="17" w16cid:durableId="1659336837">
-    <w:abstractNumId w:val="10"/>
-  </w:num>
   <w:num w:numId="18" w16cid:durableId="1159005533">
-    <w:abstractNumId w:val="19"/>
+    <w:abstractNumId w:val="20"/>
   </w:num>
   <w:num w:numId="19" w16cid:durableId="1606688590">
     <w:abstractNumId w:val="5"/>
   </w:num>
   <w:num w:numId="20" w16cid:durableId="1631595830">
-    <w:abstractNumId w:val="7"/>
+    <w:abstractNumId w:val="8"/>
   </w:num>
   <w:num w:numId="21" w16cid:durableId="1439250027">
-    <w:abstractNumId w:val="13"/>
+    <w:abstractNumId w:val="14"/>
   </w:num>
   <w:num w:numId="22" w16cid:durableId="1172178797">
     <w:abstractNumId w:val="1"/>
   </w:num>
   <w:num w:numId="23" w16cid:durableId="1786316029">
-    <w:abstractNumId w:val="25"/>
+    <w:abstractNumId w:val="27"/>
   </w:num>
   <w:num w:numId="24" w16cid:durableId="1760255614">
-    <w:abstractNumId w:val="14"/>
+    <w:abstractNumId w:val="15"/>
   </w:num>
   <w:num w:numId="25" w16cid:durableId="780881575">
-    <w:abstractNumId w:val="6"/>
+    <w:abstractNumId w:val="7"/>
   </w:num>
   <w:num w:numId="26" w16cid:durableId="524707907">
     <w:abstractNumId w:val="4"/>
+  </w:num>
+  <w:num w:numId="27" w16cid:durableId="1496215969">
+    <w:abstractNumId w:val="25"/>
+  </w:num>
+  <w:num w:numId="28" w16cid:durableId="1235437756">
+    <w:abstractNumId w:val="6"/>
   </w:num>
 </w:numbering>
 </file>
@@ -22868,6 +23986,14 @@
 </file>
 
 <file path=customXml/item1.xml><?xml version="1.0" encoding="utf-8"?>
+<p:properties xmlns:p="http://schemas.microsoft.com/office/2006/metadata/properties" xmlns:xsi="http://www.w3.org/2001/XMLSchema-instance" xmlns:pc="http://schemas.microsoft.com/office/infopath/2007/PartnerControls">
+  <documentManagement>
+    <_activity xmlns="e2d0d3a0-6912-4c71-acfb-02be5eedcc37" xsi:nil="true"/>
+  </documentManagement>
+</p:properties>
+</file>
+
+<file path=customXml/item2.xml><?xml version="1.0" encoding="utf-8"?>
 <?mso-contentType ?>
 <FormTemplates xmlns="http://schemas.microsoft.com/sharepoint/v3/contenttype/forms">
   <Display>DocumentLibraryForm</Display>
@@ -22876,19 +24002,7 @@
 </FormTemplates>
 </file>
 
-<file path=customXml/item2.xml><?xml version="1.0" encoding="utf-8"?>
-<p:properties xmlns:p="http://schemas.microsoft.com/office/2006/metadata/properties" xmlns:xsi="http://www.w3.org/2001/XMLSchema-instance" xmlns:pc="http://schemas.microsoft.com/office/infopath/2007/PartnerControls">
-  <documentManagement>
-    <_activity xmlns="e2d0d3a0-6912-4c71-acfb-02be5eedcc37" xsi:nil="true"/>
-  </documentManagement>
-</p:properties>
-</file>
-
 <file path=customXml/item3.xml><?xml version="1.0" encoding="utf-8"?>
-<b:Sources xmlns:b="http://schemas.openxmlformats.org/officeDocument/2006/bibliography" xmlns="http://schemas.openxmlformats.org/officeDocument/2006/bibliography" SelectedStyle="\APASixthEditionOfficeOnline.xsl" StyleName="APA" Version="6"/>
-</file>
-
-<file path=customXml/item4.xml><?xml version="1.0" encoding="utf-8"?>
 <ct:contentTypeSchema xmlns:ct="http://schemas.microsoft.com/office/2006/metadata/contentType" xmlns:ma="http://schemas.microsoft.com/office/2006/metadata/properties/metaAttributes" ct:_="" ma:_="" ma:contentTypeName="Document" ma:contentTypeID="0x010100D1F03AFE6067D54C8CC67D3111C28C7F" ma:contentTypeVersion="10" ma:contentTypeDescription="Create a new document." ma:contentTypeScope="" ma:versionID="6bd01ac0214c162c58e022216561d9f9">
   <xsd:schema xmlns:xsd="http://www.w3.org/2001/XMLSchema" xmlns:xs="http://www.w3.org/2001/XMLSchema" xmlns:p="http://schemas.microsoft.com/office/2006/metadata/properties" xmlns:ns3="e2d0d3a0-6912-4c71-acfb-02be5eedcc37" xmlns:ns4="50184993-1ae1-478b-afb3-bdc694cbf283" targetNamespace="http://schemas.microsoft.com/office/2006/metadata/properties" ma:root="true" ma:fieldsID="6a7f8fe109c77ffad07d18b5011b11c2" ns3:_="" ns4:_="">
     <xsd:import namespace="e2d0d3a0-6912-4c71-acfb-02be5eedcc37"/>
@@ -23091,7 +24205,21 @@
 </ct:contentTypeSchema>
 </file>
 
+<file path=customXml/item4.xml><?xml version="1.0" encoding="utf-8"?>
+<b:Sources xmlns:b="http://schemas.openxmlformats.org/officeDocument/2006/bibliography" xmlns="http://schemas.openxmlformats.org/officeDocument/2006/bibliography" SelectedStyle="\APASixthEditionOfficeOnline.xsl" StyleName="APA" Version="6"/>
+</file>
+
 <file path=customXml/itemProps1.xml><?xml version="1.0" encoding="utf-8"?>
+<ds:datastoreItem xmlns:ds="http://schemas.openxmlformats.org/officeDocument/2006/customXml" ds:itemID="{C1A62C99-63CC-453A-90FE-1072AE96DA32}">
+  <ds:schemaRefs>
+    <ds:schemaRef ds:uri="http://schemas.microsoft.com/office/2006/metadata/properties"/>
+    <ds:schemaRef ds:uri="http://schemas.microsoft.com/office/infopath/2007/PartnerControls"/>
+    <ds:schemaRef ds:uri="e2d0d3a0-6912-4c71-acfb-02be5eedcc37"/>
+  </ds:schemaRefs>
+</ds:datastoreItem>
+</file>
+
+<file path=customXml/itemProps2.xml><?xml version="1.0" encoding="utf-8"?>
 <ds:datastoreItem xmlns:ds="http://schemas.openxmlformats.org/officeDocument/2006/customXml" ds:itemID="{B9F25FCB-1E71-4C0D-B45B-174146D2A539}">
   <ds:schemaRefs>
     <ds:schemaRef ds:uri="http://schemas.microsoft.com/sharepoint/v3/contenttype/forms"/>
@@ -23099,32 +24227,7 @@
 </ds:datastoreItem>
 </file>
 
-<file path=customXml/itemProps2.xml><?xml version="1.0" encoding="utf-8"?>
-<ds:datastoreItem xmlns:ds="http://schemas.openxmlformats.org/officeDocument/2006/customXml" ds:itemID="{C1A62C99-63CC-453A-90FE-1072AE96DA32}">
-  <ds:schemaRefs>
-    <ds:schemaRef ds:uri="http://purl.org/dc/elements/1.1/"/>
-    <ds:schemaRef ds:uri="http://purl.org/dc/terms/"/>
-    <ds:schemaRef ds:uri="http://schemas.openxmlformats.org/package/2006/metadata/core-properties"/>
-    <ds:schemaRef ds:uri="http://purl.org/dc/dcmitype/"/>
-    <ds:schemaRef ds:uri="http://schemas.microsoft.com/office/2006/documentManagement/types"/>
-    <ds:schemaRef ds:uri="http://www.w3.org/XML/1998/namespace"/>
-    <ds:schemaRef ds:uri="http://schemas.microsoft.com/office/infopath/2007/PartnerControls"/>
-    <ds:schemaRef ds:uri="50184993-1ae1-478b-afb3-bdc694cbf283"/>
-    <ds:schemaRef ds:uri="e2d0d3a0-6912-4c71-acfb-02be5eedcc37"/>
-    <ds:schemaRef ds:uri="http://schemas.microsoft.com/office/2006/metadata/properties"/>
-  </ds:schemaRefs>
-</ds:datastoreItem>
-</file>
-
 <file path=customXml/itemProps3.xml><?xml version="1.0" encoding="utf-8"?>
-<ds:datastoreItem xmlns:ds="http://schemas.openxmlformats.org/officeDocument/2006/customXml" ds:itemID="{4404BE2C-9120-4060-8C55-73CA8E4F829E}">
-  <ds:schemaRefs>
-    <ds:schemaRef ds:uri="http://schemas.openxmlformats.org/officeDocument/2006/bibliography"/>
-  </ds:schemaRefs>
-</ds:datastoreItem>
-</file>
-
-<file path=customXml/itemProps4.xml><?xml version="1.0" encoding="utf-8"?>
 <ds:datastoreItem xmlns:ds="http://schemas.openxmlformats.org/officeDocument/2006/customXml" ds:itemID="{9EBA0E03-52CE-47EE-A99C-E603E9C74763}">
   <ds:schemaRefs>
     <ds:schemaRef ds:uri="http://schemas.microsoft.com/office/2006/metadata/contentType"/>
@@ -23141,4 +24244,12 @@
     <ds:schemaRef ds:uri="http://schemas.microsoft.com/internal/obd"/>
   </ds:schemaRefs>
 </ds:datastoreItem>
+</file>
+
+<file path=customXml/itemProps4.xml><?xml version="1.0" encoding="utf-8"?>
+<ds:datastoreItem xmlns:ds="http://schemas.openxmlformats.org/officeDocument/2006/customXml" ds:itemID="{4404BE2C-9120-4060-8C55-73CA8E4F829E}">
+  <ds:schemaRefs>
+    <ds:schemaRef ds:uri="http://schemas.openxmlformats.org/officeDocument/2006/bibliography"/>
+  </ds:schemaRefs>
+</ds:datastoreItem>
 </file>
</xml_diff>